<commit_message>
Lab5S01 - Desenho do experimento
</commit_message>
<xml_diff>
--- a/Lab5_GraphXRest/Lab5S02/RelatorioFinal.docx
+++ b/Lab5_GraphXRest/Lab5S02/RelatorioFinal.docx
@@ -36,6 +36,9 @@
     </w:p>
     <w:p>
       <w:r>
+        <w:rPr>
+          <w:noProof/>
+        </w:rPr>
         <mc:AlternateContent>
           <mc:Choice Requires="wps">
             <w:drawing>
@@ -305,32 +308,23 @@
     <w:p>
       <w:pPr>
         <w:jc w:val="both"/>
+      </w:pPr>
+      <w:r>
         <w:rPr>
           <w:b/>
           <w:bCs/>
         </w:rPr>
-      </w:pPr>
-      <w:r>
-        <w:rPr>
-          <w:b/>
-          <w:bCs/>
-        </w:rPr>
-        <w:t>2. Desenho do Experimento</w:t>
-      </w:r>
-    </w:p>
-    <w:p>
-      <w:pPr>
-        <w:jc w:val="both"/>
-        <w:rPr>
-          <w:b/>
-          <w:bCs/>
-        </w:rPr>
-      </w:pPr>
-      <w:r>
-        <w:rPr>
-          <w:b/>
-          <w:bCs/>
-        </w:rPr>
+        <w:t xml:space="preserve">2. </w:t>
+      </w:r>
+      <w:r>
+        <w:t>Desenho do Experimento</w:t>
+      </w:r>
+    </w:p>
+    <w:p>
+      <w:pPr>
+        <w:jc w:val="both"/>
+      </w:pPr>
+      <w:r>
         <w:t>A. Hipóteses</w:t>
       </w:r>
     </w:p>
@@ -343,14 +337,7 @@
         <w:jc w:val="both"/>
       </w:pPr>
       <w:r>
-        <w:rPr>
-          <w:b/>
-          <w:bCs/>
-        </w:rPr>
-        <w:t>H0:</w:t>
-      </w:r>
-      <w:r>
-        <w:t xml:space="preserve"> Não há diferença significativa entre REST e GraphQL (tempo e tamanho).</w:t>
+        <w:t>H0: Não há diferença significativa entre REST e GraphQL (tempo e tamanho).</w:t>
       </w:r>
     </w:p>
     <w:p>
@@ -362,29 +349,14 @@
         <w:jc w:val="both"/>
       </w:pPr>
       <w:r>
-        <w:rPr>
-          <w:b/>
-          <w:bCs/>
-        </w:rPr>
-        <w:t>H1:</w:t>
-      </w:r>
-      <w:r>
-        <w:t xml:space="preserve"> GraphQL é mais eficiente (menor tempo e tamanho). </w:t>
-      </w:r>
-    </w:p>
-    <w:p>
-      <w:pPr>
-        <w:jc w:val="both"/>
-        <w:rPr>
-          <w:b/>
-          <w:bCs/>
-        </w:rPr>
-      </w:pPr>
-      <w:r>
-        <w:rPr>
-          <w:b/>
-          <w:bCs/>
-        </w:rPr>
+        <w:t xml:space="preserve">H1: GraphQL é mais eficiente (menor tempo e tamanho). </w:t>
+      </w:r>
+    </w:p>
+    <w:p>
+      <w:pPr>
+        <w:jc w:val="both"/>
+      </w:pPr>
+      <w:r>
         <w:t>B. Variáveis</w:t>
       </w:r>
     </w:p>
@@ -397,14 +369,7 @@
         <w:jc w:val="both"/>
       </w:pPr>
       <w:r>
-        <w:rPr>
-          <w:b/>
-          <w:bCs/>
-        </w:rPr>
-        <w:t>Dependentes:</w:t>
-      </w:r>
-      <w:r>
-        <w:t xml:space="preserve"> Tempo de resposta (s), </w:t>
+        <w:t xml:space="preserve">Dependentes: Tempo de resposta (s), </w:t>
       </w:r>
       <w:proofErr w:type="gramStart"/>
       <w:r>
@@ -432,24 +397,7 @@
         <w:jc w:val="both"/>
       </w:pPr>
       <w:r>
-        <w:rPr>
-          <w:b/>
-          <w:bCs/>
-        </w:rPr>
-        <w:t>Independente:</w:t>
-      </w:r>
-      <w:r>
-        <w:t xml:space="preserve"> Tipo de API (</w:t>
-      </w:r>
-      <w:r>
-        <w:rPr>
-          <w:i/>
-          <w:iCs/>
-        </w:rPr>
-        <w:t>REST</w:t>
-      </w:r>
-      <w:r>
-        <w:t xml:space="preserve"> </w:t>
+        <w:t xml:space="preserve">Independente: Tipo de API (REST </w:t>
       </w:r>
       <w:proofErr w:type="spellStart"/>
       <w:r>
@@ -457,40 +405,18 @@
       </w:r>
       <w:proofErr w:type="spellEnd"/>
       <w:r>
-        <w:t xml:space="preserve"> </w:t>
-      </w:r>
-      <w:r>
-        <w:rPr>
-          <w:i/>
-          <w:iCs/>
-        </w:rPr>
-        <w:t>GraphQL</w:t>
-      </w:r>
-      <w:r>
-        <w:t xml:space="preserve">) </w:t>
-      </w:r>
-    </w:p>
-    <w:p>
-      <w:pPr>
-        <w:jc w:val="both"/>
-        <w:rPr>
-          <w:b/>
-          <w:bCs/>
-        </w:rPr>
-      </w:pPr>
-      <w:r>
-        <w:rPr>
-          <w:b/>
-          <w:bCs/>
-        </w:rPr>
+        <w:t xml:space="preserve"> GraphQL) </w:t>
+      </w:r>
+    </w:p>
+    <w:p>
+      <w:pPr>
+        <w:jc w:val="both"/>
+      </w:pPr>
+      <w:r>
         <w:t xml:space="preserve">C. </w:t>
       </w:r>
       <w:proofErr w:type="spellStart"/>
       <w:r>
-        <w:rPr>
-          <w:b/>
-          <w:bCs/>
-        </w:rPr>
         <w:t>Endpoints</w:t>
       </w:r>
       <w:proofErr w:type="spellEnd"/>
@@ -506,10 +432,6 @@
         <w:jc w:val="both"/>
       </w:pPr>
       <w:r>
-        <w:rPr>
-          <w:b/>
-          <w:bCs/>
-        </w:rPr>
         <w:t>REST API:</w:t>
       </w:r>
     </w:p>
@@ -544,10 +466,6 @@
         <w:jc w:val="both"/>
       </w:pPr>
       <w:r>
-        <w:rPr>
-          <w:b/>
-          <w:bCs/>
-        </w:rPr>
         <w:t>GraphQL API:</w:t>
       </w:r>
     </w:p>
@@ -653,65 +571,39 @@
         <w:jc w:val="both"/>
       </w:pPr>
       <w:r>
-        <w:rPr>
-          <w:lang w:val="en-US"/>
-        </w:rPr>
         <w:t xml:space="preserve">    </w:t>
       </w:r>
       <w:proofErr w:type="gramStart"/>
       <w:r>
-        <w:rPr>
-          <w:lang w:val="en-US"/>
-        </w:rPr>
         <w:t>query(</w:t>
       </w:r>
       <w:proofErr w:type="gramEnd"/>
       <w:r>
-        <w:rPr>
-          <w:lang w:val="en-US"/>
-        </w:rPr>
         <w:t>$</w:t>
       </w:r>
       <w:proofErr w:type="spellStart"/>
+      <w:r>
+        <w:t>owner:</w:t>
+      </w:r>
       <w:proofErr w:type="gramStart"/>
       <w:r>
-        <w:rPr>
-          <w:lang w:val="en-US"/>
-        </w:rPr>
-        <w:t>owner:String</w:t>
+        <w:t>String</w:t>
       </w:r>
       <w:proofErr w:type="spellEnd"/>
       <w:r>
-        <w:rPr>
-          <w:lang w:val="en-US"/>
-        </w:rPr>
         <w:t>!,</w:t>
       </w:r>
       <w:proofErr w:type="gramEnd"/>
       <w:r>
-        <w:rPr>
-          <w:lang w:val="en-US"/>
-        </w:rPr>
         <w:t xml:space="preserve"> $</w:t>
       </w:r>
       <w:proofErr w:type="spellStart"/>
-      <w:proofErr w:type="gramStart"/>
-      <w:r>
-        <w:rPr>
-          <w:lang w:val="en-US"/>
-        </w:rPr>
+      <w:r>
         <w:t>repo:String</w:t>
       </w:r>
       <w:proofErr w:type="spellEnd"/>
-      <w:proofErr w:type="gramEnd"/>
-      <w:r>
-        <w:rPr>
-          <w:lang w:val="en-US"/>
-        </w:rPr>
-        <w:t xml:space="preserve">!) </w:t>
-      </w:r>
-      <w:r>
-        <w:t>{</w:t>
+      <w:r>
+        <w:t>!) {</w:t>
       </w:r>
     </w:p>
     <w:p>
@@ -723,38 +615,52 @@
         <w:spacing w:after="0" w:line="240" w:lineRule="auto"/>
         <w:ind w:left="714" w:hanging="357"/>
         <w:jc w:val="both"/>
-        <w:rPr>
-          <w:lang w:val="en-US"/>
-        </w:rPr>
-      </w:pPr>
-      <w:r>
-        <w:rPr>
-          <w:lang w:val="en-US"/>
-        </w:rPr>
+      </w:pPr>
+      <w:r>
         <w:t xml:space="preserve">      </w:t>
       </w:r>
+      <w:proofErr w:type="spellStart"/>
       <w:proofErr w:type="gramStart"/>
       <w:r>
-        <w:rPr>
-          <w:lang w:val="en-US"/>
-        </w:rPr>
-        <w:t>repository(owner:$</w:t>
-      </w:r>
+        <w:t>repository</w:t>
+      </w:r>
+      <w:proofErr w:type="spellEnd"/>
+      <w:r>
+        <w:t>(</w:t>
+      </w:r>
+      <w:proofErr w:type="spellStart"/>
       <w:proofErr w:type="gramEnd"/>
       <w:r>
-        <w:rPr>
-          <w:lang w:val="en-US"/>
-        </w:rPr>
-        <w:t xml:space="preserve">owner, </w:t>
-      </w:r>
-      <w:proofErr w:type="gramStart"/>
-      <w:r>
-        <w:rPr>
-          <w:lang w:val="en-US"/>
-        </w:rPr>
-        <w:t>name:$repo) {</w:t>
-      </w:r>
-      <w:proofErr w:type="gramEnd"/>
+        <w:t>owner</w:t>
+      </w:r>
+      <w:proofErr w:type="spellEnd"/>
+      <w:r>
+        <w:t>:$</w:t>
+      </w:r>
+      <w:proofErr w:type="spellStart"/>
+      <w:r>
+        <w:t>owner</w:t>
+      </w:r>
+      <w:proofErr w:type="spellEnd"/>
+      <w:r>
+        <w:t xml:space="preserve">, </w:t>
+      </w:r>
+      <w:proofErr w:type="spellStart"/>
+      <w:r>
+        <w:t>name</w:t>
+      </w:r>
+      <w:proofErr w:type="spellEnd"/>
+      <w:r>
+        <w:t>:$</w:t>
+      </w:r>
+      <w:proofErr w:type="spellStart"/>
+      <w:r>
+        <w:t>repo</w:t>
+      </w:r>
+      <w:proofErr w:type="spellEnd"/>
+      <w:r>
+        <w:t>) {</w:t>
+      </w:r>
     </w:p>
     <w:p>
       <w:pPr>
@@ -767,13 +673,7 @@
         <w:jc w:val="both"/>
       </w:pPr>
       <w:r>
-        <w:rPr>
-          <w:lang w:val="en-US"/>
-        </w:rPr>
-        <w:t xml:space="preserve">        </w:t>
-      </w:r>
-      <w:r>
-        <w:t xml:space="preserve">issues(first:100) </w:t>
+        <w:t xml:space="preserve">        issues(first:100) </w:t>
       </w:r>
       <w:proofErr w:type="gramStart"/>
       <w:r>
@@ -840,63 +740,57 @@
         <w:spacing w:after="0" w:line="240" w:lineRule="auto"/>
         <w:ind w:left="714" w:hanging="357"/>
         <w:jc w:val="both"/>
-        <w:rPr>
-          <w:lang w:val="en-US"/>
-        </w:rPr>
-      </w:pPr>
-      <w:r>
-        <w:rPr>
-          <w:lang w:val="en-US"/>
-        </w:rPr>
-        <w:t xml:space="preserve">  "variables": </w:t>
+      </w:pPr>
+      <w:r>
+        <w:t xml:space="preserve">  "</w:t>
+      </w:r>
+      <w:proofErr w:type="spellStart"/>
+      <w:r>
+        <w:t>variables</w:t>
+      </w:r>
+      <w:proofErr w:type="spellEnd"/>
+      <w:r>
+        <w:t xml:space="preserve">": </w:t>
       </w:r>
       <w:proofErr w:type="gramStart"/>
       <w:r>
-        <w:rPr>
-          <w:lang w:val="en-US"/>
-        </w:rPr>
         <w:t>{ "</w:t>
       </w:r>
+      <w:proofErr w:type="spellStart"/>
       <w:proofErr w:type="gramEnd"/>
       <w:r>
-        <w:rPr>
-          <w:lang w:val="en-US"/>
-        </w:rPr>
-        <w:t>owner"</w:t>
+        <w:t>owner</w:t>
+      </w:r>
+      <w:proofErr w:type="spellEnd"/>
+      <w:r>
+        <w:t>": "{</w:t>
+      </w:r>
+      <w:proofErr w:type="spellStart"/>
+      <w:r>
+        <w:t>owner</w:t>
+      </w:r>
+      <w:proofErr w:type="spellEnd"/>
+      <w:r>
+        <w:t>}", "</w:t>
+      </w:r>
+      <w:proofErr w:type="spellStart"/>
+      <w:r>
+        <w:t>repo</w:t>
+      </w:r>
+      <w:proofErr w:type="spellEnd"/>
+      <w:r>
+        <w:t>": "{</w:t>
+      </w:r>
+      <w:proofErr w:type="spellStart"/>
+      <w:r>
+        <w:t>repo</w:t>
+      </w:r>
+      <w:proofErr w:type="spellEnd"/>
+      <w:r>
+        <w:t>}</w:t>
       </w:r>
       <w:proofErr w:type="gramStart"/>
       <w:r>
-        <w:rPr>
-          <w:lang w:val="en-US"/>
-        </w:rPr>
-        <w:t>: "{owner}"</w:t>
-      </w:r>
-      <w:proofErr w:type="gramEnd"/>
-      <w:r>
-        <w:rPr>
-          <w:lang w:val="en-US"/>
-        </w:rPr>
-        <w:t>, "repo"</w:t>
-      </w:r>
-      <w:proofErr w:type="gramStart"/>
-      <w:r>
-        <w:rPr>
-          <w:lang w:val="en-US"/>
-        </w:rPr>
-        <w:t>: "{</w:t>
-      </w:r>
-      <w:proofErr w:type="gramEnd"/>
-      <w:r>
-        <w:rPr>
-          <w:lang w:val="en-US"/>
-        </w:rPr>
-        <w:t>repo}</w:t>
-      </w:r>
-      <w:proofErr w:type="gramStart"/>
-      <w:r>
-        <w:rPr>
-          <w:lang w:val="en-US"/>
-        </w:rPr>
         <w:t>" }</w:t>
       </w:r>
       <w:proofErr w:type="gramEnd"/>
@@ -948,25 +842,13 @@
     <w:p>
       <w:pPr>
         <w:jc w:val="both"/>
-        <w:rPr>
-          <w:b/>
-          <w:bCs/>
-        </w:rPr>
-      </w:pPr>
-    </w:p>
-    <w:p>
-      <w:pPr>
-        <w:jc w:val="both"/>
-        <w:rPr>
-          <w:b/>
-          <w:bCs/>
-        </w:rPr>
-      </w:pPr>
-      <w:r>
-        <w:rPr>
-          <w:b/>
-          <w:bCs/>
-        </w:rPr>
+      </w:pPr>
+    </w:p>
+    <w:p>
+      <w:pPr>
+        <w:jc w:val="both"/>
+      </w:pPr>
+      <w:r>
         <w:lastRenderedPageBreak/>
         <w:t>D. Procedimento</w:t>
       </w:r>

</xml_diff>

<commit_message>
Ajustes gerais e experimento complementar
</commit_message>
<xml_diff>
--- a/Lab5_GraphXRest/Lab5S02/RelatorioFinal.docx
+++ b/Lab5_GraphXRest/Lab5S02/RelatorioFinal.docx
@@ -15,7 +15,23 @@
           <w:b/>
           <w:bCs/>
         </w:rPr>
-        <w:t xml:space="preserve">Relatório Final – GraphQL </w:t>
+        <w:t xml:space="preserve">Relatório Final – </w:t>
+      </w:r>
+      <w:proofErr w:type="spellStart"/>
+      <w:r>
+        <w:rPr>
+          <w:b/>
+          <w:bCs/>
+        </w:rPr>
+        <w:t>GraphQL</w:t>
+      </w:r>
+      <w:proofErr w:type="spellEnd"/>
+      <w:r>
+        <w:rPr>
+          <w:b/>
+          <w:bCs/>
+        </w:rPr>
+        <w:t xml:space="preserve"> </w:t>
       </w:r>
       <w:proofErr w:type="spellStart"/>
       <w:r>
@@ -405,7 +421,15 @@
       </w:r>
       <w:proofErr w:type="spellEnd"/>
       <w:r>
-        <w:t xml:space="preserve"> GraphQL) </w:t>
+        <w:t xml:space="preserve"> </w:t>
+      </w:r>
+      <w:proofErr w:type="spellStart"/>
+      <w:r>
+        <w:t>GraphQL</w:t>
+      </w:r>
+      <w:proofErr w:type="spellEnd"/>
+      <w:r>
+        <w:t xml:space="preserve">) </w:t>
       </w:r>
     </w:p>
     <w:p>
@@ -571,15 +595,7 @@
         <w:jc w:val="both"/>
       </w:pPr>
       <w:r>
-        <w:t xml:space="preserve">    </w:t>
-      </w:r>
-      <w:proofErr w:type="gramStart"/>
-      <w:r>
-        <w:t>query(</w:t>
-      </w:r>
-      <w:proofErr w:type="gramEnd"/>
-      <w:r>
-        <w:t>$</w:t>
+        <w:t xml:space="preserve">    query($</w:t>
       </w:r>
       <w:proofErr w:type="spellStart"/>
       <w:r>
@@ -620,7 +636,6 @@
         <w:t xml:space="preserve">      </w:t>
       </w:r>
       <w:proofErr w:type="spellStart"/>
-      <w:proofErr w:type="gramStart"/>
       <w:r>
         <w:t>repository</w:t>
       </w:r>
@@ -629,7 +644,6 @@
         <w:t>(</w:t>
       </w:r>
       <w:proofErr w:type="spellStart"/>
-      <w:proofErr w:type="gramEnd"/>
       <w:r>
         <w:t>owner</w:t>
       </w:r>
@@ -673,18 +687,21 @@
         <w:jc w:val="both"/>
       </w:pPr>
       <w:r>
-        <w:t xml:space="preserve">        issues(first:100) </w:t>
-      </w:r>
-      <w:proofErr w:type="gramStart"/>
-      <w:r>
-        <w:t xml:space="preserve">{ </w:t>
+        <w:t xml:space="preserve">        </w:t>
+      </w:r>
+      <w:proofErr w:type="spellStart"/>
+      <w:r>
+        <w:t>issues</w:t>
+      </w:r>
+      <w:proofErr w:type="spellEnd"/>
+      <w:r>
+        <w:t xml:space="preserve">(first:100) { </w:t>
       </w:r>
       <w:proofErr w:type="spellStart"/>
       <w:r>
         <w:t>totalCount</w:t>
       </w:r>
       <w:proofErr w:type="spellEnd"/>
-      <w:proofErr w:type="gramEnd"/>
       <w:r>
         <w:t xml:space="preserve"> }</w:t>
       </w:r>
@@ -750,14 +767,9 @@
       </w:r>
       <w:proofErr w:type="spellEnd"/>
       <w:r>
-        <w:t xml:space="preserve">": </w:t>
-      </w:r>
-      <w:proofErr w:type="gramStart"/>
-      <w:r>
-        <w:t>{ "</w:t>
-      </w:r>
-      <w:proofErr w:type="spellStart"/>
-      <w:proofErr w:type="gramEnd"/>
+        <w:t>": { "</w:t>
+      </w:r>
+      <w:proofErr w:type="spellStart"/>
       <w:r>
         <w:t>owner</w:t>
       </w:r>
@@ -787,13 +799,8 @@
       </w:r>
       <w:proofErr w:type="spellEnd"/>
       <w:r>
-        <w:t>}</w:t>
-      </w:r>
-      <w:proofErr w:type="gramStart"/>
-      <w:r>
-        <w:t>" }</w:t>
-      </w:r>
-      <w:proofErr w:type="gramEnd"/>
+        <w:t>}" }</w:t>
+      </w:r>
     </w:p>
     <w:p>
       <w:pPr>
@@ -828,15 +835,7 @@
       </w:r>
       <w:proofErr w:type="spellEnd"/>
       <w:r>
-        <w:t>[oaicite:</w:t>
-      </w:r>
-      <w:proofErr w:type="gramStart"/>
-      <w:r>
-        <w:t>3]{</w:t>
-      </w:r>
-      <w:proofErr w:type="gramEnd"/>
-      <w:r>
-        <w:t>index=3}</w:t>
+        <w:t>[oaicite:3]{index=3}</w:t>
       </w:r>
     </w:p>
     <w:p>
@@ -1167,7 +1166,10 @@
               <w:jc w:val="center"/>
             </w:pPr>
             <w:r>
-              <w:t>0.3289</w:t>
+              <w:t>0.</w:t>
+            </w:r>
+            <w:r>
+              <w:t>2911</w:t>
             </w:r>
           </w:p>
         </w:tc>
@@ -1182,7 +1184,7 @@
               <w:jc w:val="center"/>
             </w:pPr>
             <w:r>
-              <w:t>0.0377</w:t>
+              <w:t>0.0188</w:t>
             </w:r>
           </w:p>
         </w:tc>
@@ -1248,7 +1250,7 @@
               <w:jc w:val="center"/>
             </w:pPr>
             <w:r>
-              <w:t>0.3461</w:t>
+              <w:t>0.4007</w:t>
             </w:r>
           </w:p>
         </w:tc>
@@ -1263,7 +1265,7 @@
               <w:jc w:val="center"/>
             </w:pPr>
             <w:r>
-              <w:t>0.0557</w:t>
+              <w:t>0.0781</w:t>
             </w:r>
           </w:p>
         </w:tc>
@@ -1278,7 +1280,7 @@
               <w:jc w:val="center"/>
             </w:pPr>
             <w:r>
-              <w:t>51</w:t>
+              <w:t>977</w:t>
             </w:r>
           </w:p>
         </w:tc>
@@ -1339,7 +1341,13 @@
         <w:t>REST</w:t>
       </w:r>
       <w:r>
-        <w:t xml:space="preserve"> apresentou o menor tempo médio de resposta (0.3289 s) e alta consistência (</w:t>
+        <w:t xml:space="preserve"> apresentou o menor tempo médio de resposta (0.</w:t>
+      </w:r>
+      <w:r>
+        <w:t>2911</w:t>
+      </w:r>
+      <w:r>
+        <w:t xml:space="preserve"> s) e alta consistência (</w:t>
       </w:r>
       <w:proofErr w:type="spellStart"/>
       <w:r>
@@ -1347,7 +1355,13 @@
       </w:r>
       <w:proofErr w:type="spellEnd"/>
       <w:r>
-        <w:t xml:space="preserve"> = 0.0377 s).</w:t>
+        <w:t xml:space="preserve"> = 0.0</w:t>
+      </w:r>
+      <w:r>
+        <w:t>188</w:t>
+      </w:r>
+      <w:r>
+        <w:t xml:space="preserve"> s).</w:t>
       </w:r>
     </w:p>
     <w:p>
@@ -1366,7 +1380,13 @@
         <w:t>GraphQL</w:t>
       </w:r>
       <w:r>
-        <w:t xml:space="preserve"> teve tempo médio ligeiramente maior (0.3461 s) e variação um pouco maior (</w:t>
+        <w:t xml:space="preserve"> teve tempo médio ligeiramente maior (0.</w:t>
+      </w:r>
+      <w:r>
+        <w:t>4007</w:t>
+      </w:r>
+      <w:r>
+        <w:t xml:space="preserve"> s) e variação um pouco maior (</w:t>
       </w:r>
       <w:proofErr w:type="spellStart"/>
       <w:r>
@@ -1374,7 +1394,13 @@
       </w:r>
       <w:proofErr w:type="spellEnd"/>
       <w:r>
-        <w:t xml:space="preserve"> = 0.0557 s).</w:t>
+        <w:t xml:space="preserve"> = 0.0</w:t>
+      </w:r>
+      <w:r>
+        <w:t>781</w:t>
+      </w:r>
+      <w:r>
+        <w:t xml:space="preserve"> s).</w:t>
       </w:r>
     </w:p>
     <w:p>
@@ -1396,6 +1422,7 @@
       <w:r>
         <w:t xml:space="preserve"> da </w:t>
       </w:r>
+      <w:proofErr w:type="spellStart"/>
       <w:r>
         <w:rPr>
           <w:b/>
@@ -1403,8 +1430,15 @@
         </w:rPr>
         <w:t>GraphQL</w:t>
       </w:r>
-      <w:r>
-        <w:t xml:space="preserve"> é drasticamente menor (51 bytes), enquanto o da </w:t>
+      <w:proofErr w:type="spellEnd"/>
+      <w:r>
+        <w:t xml:space="preserve"> é drasticamente menor (</w:t>
+      </w:r>
+      <w:r>
+        <w:t>977</w:t>
+      </w:r>
+      <w:r>
+        <w:t xml:space="preserve"> bytes), enquanto o da </w:t>
       </w:r>
       <w:r>
         <w:rPr>
@@ -1462,7 +1496,15 @@
       </w:r>
       <w:proofErr w:type="spellEnd"/>
       <w:r>
-        <w:t xml:space="preserve"> de repositório, enquanto o POST GraphQL exige </w:t>
+        <w:t xml:space="preserve"> de repositório, enquanto o POST </w:t>
+      </w:r>
+      <w:proofErr w:type="spellStart"/>
+      <w:r>
+        <w:t>GraphQL</w:t>
+      </w:r>
+      <w:proofErr w:type="spellEnd"/>
+      <w:r>
+        <w:t xml:space="preserve"> exige </w:t>
       </w:r>
       <w:proofErr w:type="spellStart"/>
       <w:r>
@@ -1513,7 +1555,15 @@
         <w:t xml:space="preserve"> (RQ2):</w:t>
       </w:r>
       <w:r>
-        <w:t xml:space="preserve"> Conforme esperado, a GraphQL retorna </w:t>
+        <w:t xml:space="preserve"> Conforme esperado, a </w:t>
+      </w:r>
+      <w:proofErr w:type="spellStart"/>
+      <w:r>
+        <w:t>GraphQL</w:t>
+      </w:r>
+      <w:proofErr w:type="spellEnd"/>
+      <w:r>
+        <w:t xml:space="preserve"> retorna </w:t>
       </w:r>
       <w:proofErr w:type="spellStart"/>
       <w:r>
@@ -1573,7 +1623,15 @@
       </w:r>
       <w:proofErr w:type="spellEnd"/>
       <w:r>
-        <w:t xml:space="preserve"> (repositório + issues) foi testado; outros cenários podem se comportar de forma distinta.</w:t>
+        <w:t xml:space="preserve"> (repositório + </w:t>
+      </w:r>
+      <w:proofErr w:type="spellStart"/>
+      <w:r>
+        <w:t>issues</w:t>
+      </w:r>
+      <w:proofErr w:type="spellEnd"/>
+      <w:r>
+        <w:t>) foi testado; outros cenários podem se comportar de forma distinta.</w:t>
       </w:r>
     </w:p>
     <w:p>
@@ -1652,7 +1710,15 @@
         <w:t>Eficiência de Dados:</w:t>
       </w:r>
       <w:r>
-        <w:t xml:space="preserve"> A GraphQL API entrega </w:t>
+        <w:t xml:space="preserve"> A </w:t>
+      </w:r>
+      <w:proofErr w:type="spellStart"/>
+      <w:r>
+        <w:t>GraphQL</w:t>
+      </w:r>
+      <w:proofErr w:type="spellEnd"/>
+      <w:r>
+        <w:t xml:space="preserve"> API entrega </w:t>
       </w:r>
       <w:proofErr w:type="spellStart"/>
       <w:r>
@@ -1735,7 +1801,15 @@
       </w:r>
       <w:proofErr w:type="spellEnd"/>
       <w:r>
-        <w:t xml:space="preserve"> (issues, </w:t>
+        <w:t xml:space="preserve"> (</w:t>
+      </w:r>
+      <w:proofErr w:type="spellStart"/>
+      <w:r>
+        <w:t>issues</w:t>
+      </w:r>
+      <w:proofErr w:type="spellEnd"/>
+      <w:r>
+        <w:t xml:space="preserve">, </w:t>
       </w:r>
       <w:proofErr w:type="spellStart"/>
       <w:r>

</xml_diff>